<commit_message>
Added seven paper descriptions. Three to go.
</commit_message>
<xml_diff>
--- a/Task2/Task2_Deutschl.docx
+++ b/Task2/Task2_Deutschl.docx
@@ -123,9 +123,977 @@
       </w:r>
     </w:p>
     <w:p>
+      <w:pPr>
+        <w:pStyle w:val="berschrift2"/>
+      </w:pPr>
+      <w:r>
+        <w:t>Graph Databases</w:t>
+      </w:r>
+    </w:p>
+    <w:p>
+      <w:r>
+        <w:t xml:space="preserve">Diese Publikation beschäftigt sich damit, ein Graphdatenbanksystem zu implementieren. Es werden mehrere Ansätze präsentiert, wie ein solches designt und implementiert werden kann, sowie </w:t>
+      </w:r>
+      <w:r>
+        <w:t xml:space="preserve">die Definition der Data Definition Language (DDL) und der Data Manipulation Language (DML) für die Systeme. Des Weiteren werden Konzepte vorgestellt, wie Updates durchgeführt und auch wie neue Konzepte eingeführt werden können, bzw. wie </w:t>
+      </w:r>
+      <w:proofErr w:type="spellStart"/>
+      <w:r>
+        <w:t>Queries</w:t>
+      </w:r>
+      <w:proofErr w:type="spellEnd"/>
+      <w:r>
+        <w:t xml:space="preserve"> höherer Ordnung umgesetzt werden können, die durch SQL nicht einfach </w:t>
+      </w:r>
+      <w:proofErr w:type="spellStart"/>
+      <w:r>
+        <w:t>beantwortbar</w:t>
+      </w:r>
+      <w:proofErr w:type="spellEnd"/>
+      <w:r>
+        <w:t xml:space="preserve"> sind. Es wird auch gezeigt, wie bestehende relationale Datenbanken umgewandelt und die Daten wiederverwendet werden können. Die vorgestellten Systeme wurden jedoch nicht alle wirklich implementiert, aber jedenfalls alle konzeptuell vorgestellt. </w:t>
+      </w:r>
+      <w:sdt>
+        <w:sdtPr>
+          <w:id w:val="1031083352"/>
+          <w:citation/>
+        </w:sdtPr>
+        <w:sdtContent>
+          <w:r>
+            <w:fldChar w:fldCharType="begin"/>
+          </w:r>
+          <w:r>
+            <w:rPr>
+              <w:lang w:val="en-US"/>
+            </w:rPr>
+            <w:instrText xml:space="preserve"> CITATION Sil02 \l 1033 </w:instrText>
+          </w:r>
+          <w:r>
+            <w:fldChar w:fldCharType="separate"/>
+          </w:r>
+          <w:r>
+            <w:rPr>
+              <w:noProof/>
+              <w:lang w:val="en-US"/>
+            </w:rPr>
+            <w:t>(Silvescu, Caragea and Atramenov 2002)</w:t>
+          </w:r>
+          <w:r>
+            <w:fldChar w:fldCharType="end"/>
+          </w:r>
+        </w:sdtContent>
+      </w:sdt>
+    </w:p>
+    <w:p>
+      <w:pPr>
+        <w:pStyle w:val="berschrift2"/>
+      </w:pPr>
+      <w:r>
+        <w:t xml:space="preserve">Survey </w:t>
+      </w:r>
+      <w:proofErr w:type="spellStart"/>
+      <w:r>
+        <w:t>of</w:t>
+      </w:r>
+      <w:proofErr w:type="spellEnd"/>
+      <w:r>
+        <w:t xml:space="preserve"> Graph Database Models</w:t>
+      </w:r>
+    </w:p>
+    <w:p>
+      <w:r>
+        <w:t xml:space="preserve">In dieser </w:t>
+      </w:r>
+      <w:r>
+        <w:t>Abhandlung</w:t>
+      </w:r>
+      <w:r>
+        <w:t xml:space="preserve"> wird die gesamte Arbeit, die zum Verfassungszeitpunkt im Bereich der Graphdatenbanken präsent war, zusammengefasst. Im Speziellen wird auf die Punkte </w:t>
+      </w:r>
+      <w:proofErr w:type="spellStart"/>
+      <w:r>
+        <w:t>Graphdatenbankmodellierung</w:t>
+      </w:r>
+      <w:proofErr w:type="spellEnd"/>
+      <w:r>
+        <w:t xml:space="preserve">, Datenstrukturen, Abfragesprachen und </w:t>
+      </w:r>
+      <w:proofErr w:type="spellStart"/>
+      <w:r>
+        <w:t>Integritätsconstraints</w:t>
+      </w:r>
+      <w:proofErr w:type="spellEnd"/>
+      <w:r>
+        <w:t xml:space="preserve"> eingegangen. </w:t>
+      </w:r>
+      <w:sdt>
+        <w:sdtPr>
+          <w:id w:val="765665924"/>
+          <w:citation/>
+        </w:sdtPr>
+        <w:sdtContent>
+          <w:r>
+            <w:fldChar w:fldCharType="begin"/>
+          </w:r>
+          <w:r>
+            <w:rPr>
+              <w:lang w:val="en-US"/>
+            </w:rPr>
+            <w:instrText xml:space="preserve"> CITATION Ang10 \l 1033 </w:instrText>
+          </w:r>
+          <w:r>
+            <w:fldChar w:fldCharType="separate"/>
+          </w:r>
+          <w:r>
+            <w:rPr>
+              <w:noProof/>
+              <w:lang w:val="en-US"/>
+            </w:rPr>
+            <w:t>(Angles and Gutierrez 2010)</w:t>
+          </w:r>
+          <w:r>
+            <w:fldChar w:fldCharType="end"/>
+          </w:r>
+        </w:sdtContent>
+      </w:sdt>
+    </w:p>
+    <w:p>
+      <w:pPr>
+        <w:pStyle w:val="berschrift2"/>
+        <w:rPr>
+          <w:lang w:val="en-US"/>
+        </w:rPr>
+      </w:pPr>
+      <w:r>
+        <w:rPr>
+          <w:lang w:val="en-US"/>
+        </w:rPr>
+        <w:br w:type="page"/>
+      </w:r>
+      <w:r>
+        <w:rPr>
+          <w:lang w:val="en-US"/>
+        </w:rPr>
+        <w:lastRenderedPageBreak/>
+        <w:t>A Comparison of a Graph Database and a Relational</w:t>
+      </w:r>
+      <w:r>
+        <w:rPr>
+          <w:lang w:val="en-US"/>
+        </w:rPr>
+        <w:t xml:space="preserve"> Database</w:t>
+      </w:r>
+    </w:p>
+    <w:p>
+      <w:r>
+        <w:t xml:space="preserve">Die Publikation zieht einen auf Messungen beruhenden Vergleich der beiden DBS MySQL und Neo4j. </w:t>
+      </w:r>
+      <w:r>
+        <w:t xml:space="preserve">Dieser soll den Nutzen der getesteten Systeme in Bezug auf die Abfrage und die Speicherung von Herkunftsdaten evaluieren, die am besten durch Graphen abgebildet werden können und für die häufig Traversierungen nötig sind, um diese sinnvoll verarbeiten zu können. Um den Messvergleich anstellen zu können, wurden diese Daten in einem gerichteten azyklischen Graphen gespeichert und die Query-Laufzeiten von „Strukturabfragen“ und „Payload-Abfragen“ verglichen, welche nochmals in Unterkategorien aufgeteilt wurden. </w:t>
+      </w:r>
+      <w:sdt>
+        <w:sdtPr>
+          <w:id w:val="-474684416"/>
+          <w:citation/>
+        </w:sdtPr>
+        <w:sdtContent>
+          <w:r>
+            <w:fldChar w:fldCharType="begin"/>
+          </w:r>
+          <w:r>
+            <w:rPr>
+              <w:lang w:val="en-US"/>
+            </w:rPr>
+            <w:instrText xml:space="preserve"> CITATION Vic10 \l 1033 </w:instrText>
+          </w:r>
+          <w:r>
+            <w:fldChar w:fldCharType="separate"/>
+          </w:r>
+          <w:r>
+            <w:rPr>
+              <w:noProof/>
+              <w:lang w:val="en-US"/>
+            </w:rPr>
+            <w:t>(Vicknair, et al. 2010)</w:t>
+          </w:r>
+          <w:r>
+            <w:fldChar w:fldCharType="end"/>
+          </w:r>
+        </w:sdtContent>
+      </w:sdt>
+    </w:p>
+    <w:p>
+      <w:pPr>
+        <w:pStyle w:val="berschrift2"/>
+      </w:pPr>
+      <w:r>
+        <w:t xml:space="preserve">The Graph </w:t>
+      </w:r>
+      <w:proofErr w:type="spellStart"/>
+      <w:r>
+        <w:t>Traversal</w:t>
+      </w:r>
+      <w:proofErr w:type="spellEnd"/>
+      <w:r>
+        <w:t xml:space="preserve"> Pattern</w:t>
+      </w:r>
+    </w:p>
+    <w:p>
+      <w:pPr>
+        <w:rPr>
+          <w:lang w:val="en-US"/>
+        </w:rPr>
+      </w:pPr>
+      <w:r>
+        <w:t xml:space="preserve">Die beiden Autoren geben zu Anfang eine kurze Einführung in die Graphentheorie und besprechen anschließend das „Graph </w:t>
+      </w:r>
+      <w:proofErr w:type="spellStart"/>
+      <w:r>
+        <w:t>Traversal</w:t>
+      </w:r>
+      <w:proofErr w:type="spellEnd"/>
+      <w:r>
+        <w:t xml:space="preserve"> Pattern“ und seinen Einsatz in der Verarbeitung von Daten. Hierbei ist die Rede vom Einsatz und Nutzen von Graphdatenbanken in der Praxis, für die auch Anwendungsbeispiele gegeben werden. Des Weiteren wird auf die Wichtigkeit der sinnvollen </w:t>
+      </w:r>
+      <w:proofErr w:type="spellStart"/>
+      <w:r>
+        <w:t>Graphpartitionierung</w:t>
+      </w:r>
+      <w:proofErr w:type="spellEnd"/>
+      <w:r>
+        <w:t xml:space="preserve"> aufgrund des Domänenmodells und die Indexierung von Graphen eingegangen, die in der Praxis erhebliche Performancesprünge bedeuten können. </w:t>
+      </w:r>
+      <w:sdt>
+        <w:sdtPr>
+          <w:id w:val="-2076039789"/>
+          <w:citation/>
+        </w:sdtPr>
+        <w:sdtContent>
+          <w:r>
+            <w:fldChar w:fldCharType="begin"/>
+          </w:r>
+          <w:r>
+            <w:rPr>
+              <w:lang w:val="en-US"/>
+            </w:rPr>
+            <w:instrText xml:space="preserve"> CITATION Rod11 \l 1033 </w:instrText>
+          </w:r>
+          <w:r>
+            <w:fldChar w:fldCharType="separate"/>
+          </w:r>
+          <w:r>
+            <w:rPr>
+              <w:noProof/>
+              <w:lang w:val="en-US"/>
+            </w:rPr>
+            <w:t>(Rodriguez and Neubauer 2011)</w:t>
+          </w:r>
+          <w:r>
+            <w:fldChar w:fldCharType="end"/>
+          </w:r>
+        </w:sdtContent>
+      </w:sdt>
+    </w:p>
+    <w:p>
+      <w:pPr>
+        <w:pStyle w:val="berschrift2"/>
+        <w:rPr>
+          <w:lang w:val="en-US"/>
+        </w:rPr>
+      </w:pPr>
+      <w:r>
+        <w:rPr>
+          <w:lang w:val="en-US"/>
+        </w:rPr>
+        <w:t>Graph Query Language</w:t>
+      </w:r>
+      <w:r>
+        <w:rPr>
+          <w:lang w:val="en-US"/>
+        </w:rPr>
+        <w:t>: Implementing Graph Pattern Queries on a Relational</w:t>
+      </w:r>
+      <w:r>
+        <w:rPr>
+          <w:lang w:val="en-US"/>
+        </w:rPr>
+        <w:t xml:space="preserve"> </w:t>
+      </w:r>
+      <w:r>
+        <w:rPr>
+          <w:lang w:val="en-US"/>
+        </w:rPr>
+        <w:t>Database</w:t>
+      </w:r>
+    </w:p>
+    <w:p>
+      <w:r>
+        <w:t xml:space="preserve">Der Kernpunkt dieser Arbeit konzentriert sich auf Graphdatenbanken, die </w:t>
+      </w:r>
+      <w:r>
+        <w:t xml:space="preserve">auf relationalen Datenbanken aufsetzen. Dabei werden </w:t>
+      </w:r>
+      <w:proofErr w:type="spellStart"/>
+      <w:r>
+        <w:t>Graphabfragen</w:t>
+      </w:r>
+      <w:proofErr w:type="spellEnd"/>
+      <w:r>
+        <w:t xml:space="preserve"> in SQL übersetzt, was bei direkter Übersetzung in ein einzelnes SQL-Statement sehr schlechte Performance bedeutet. Es wird nach einer Einführung in Graphdatenbanken und deren Abfragen ein Ansatz vorgestellt, der mehrere SQL-Statements generiert, um zuerst in die Tiefe der sog. „Pattern </w:t>
+      </w:r>
+      <w:proofErr w:type="spellStart"/>
+      <w:r>
+        <w:t>Queries</w:t>
+      </w:r>
+      <w:proofErr w:type="spellEnd"/>
+      <w:r>
+        <w:t xml:space="preserve">“ (Abfragen für Graphdatenbanken) vorzugehen und diese Resultate weiterzuverarbeiten. Dadurch wird zusätzliche Programmlogik in </w:t>
+      </w:r>
+      <w:proofErr w:type="gramStart"/>
+      <w:r>
+        <w:t>der Graph</w:t>
+      </w:r>
+      <w:proofErr w:type="gramEnd"/>
+      <w:r>
+        <w:t xml:space="preserve"> Query Engine benötigt. </w:t>
+      </w:r>
+      <w:sdt>
+        <w:sdtPr>
+          <w:id w:val="1725561334"/>
+          <w:citation/>
+        </w:sdtPr>
+        <w:sdtContent>
+          <w:r>
+            <w:fldChar w:fldCharType="begin"/>
+          </w:r>
+          <w:r>
+            <w:rPr>
+              <w:lang w:val="en-US"/>
+            </w:rPr>
+            <w:instrText xml:space="preserve"> CITATION Kap08 \l 1033 </w:instrText>
+          </w:r>
+          <w:r>
+            <w:fldChar w:fldCharType="separate"/>
+          </w:r>
+          <w:r>
+            <w:rPr>
+              <w:noProof/>
+              <w:lang w:val="en-US"/>
+            </w:rPr>
+            <w:t>(Kaplan, et al. 2008)</w:t>
+          </w:r>
+          <w:r>
+            <w:fldChar w:fldCharType="end"/>
+          </w:r>
+        </w:sdtContent>
+      </w:sdt>
+    </w:p>
+    <w:p>
+      <w:pPr>
+        <w:pStyle w:val="berschrift2"/>
+        <w:rPr>
+          <w:lang w:val="en-US"/>
+        </w:rPr>
+      </w:pPr>
+      <w:proofErr w:type="spellStart"/>
+      <w:r>
+        <w:rPr>
+          <w:lang w:val="en-US"/>
+        </w:rPr>
+        <w:t>HyperGraphDB</w:t>
+      </w:r>
+      <w:proofErr w:type="spellEnd"/>
+      <w:r>
+        <w:rPr>
+          <w:lang w:val="en-US"/>
+        </w:rPr>
+        <w:t>:</w:t>
+      </w:r>
+      <w:r>
+        <w:rPr>
+          <w:lang w:val="en-US"/>
+        </w:rPr>
+        <w:t xml:space="preserve"> </w:t>
+      </w:r>
+      <w:r>
+        <w:rPr>
+          <w:lang w:val="en-US"/>
+        </w:rPr>
+        <w:t>A Generalized Graph Database</w:t>
+      </w:r>
+    </w:p>
+    <w:p>
+      <w:r>
+        <w:t xml:space="preserve">In diesem Paper wird das DBS </w:t>
+      </w:r>
+      <w:proofErr w:type="spellStart"/>
+      <w:r>
+        <w:t>HyperGraphDB</w:t>
+      </w:r>
+      <w:proofErr w:type="spellEnd"/>
+      <w:r>
+        <w:t xml:space="preserve"> vorgestellt, das Hypergraphen zur Speicherung der Daten verwendet. </w:t>
+      </w:r>
+      <w:r>
+        <w:t>Hierbei können sog. Hyperkanten andere Hyperkanten beinhalten und das Datenmodell wird somit weiter generalisiert. Dies impliziert, dass das System sehr gut an den Anwendungszweck angepasst werden kann, jedoch die Hauptrepräsentation der Daten einheitlich bleibt. Somit kann das Datenmodell auf den spezifischen Anwendungsfall optimiert werden. Das System selbst wurde als universelles Datenmodell für komplexe</w:t>
+      </w:r>
+      <w:r>
+        <w:t xml:space="preserve"> und große Wissensrepräsentationsanwendungen entwickelt, wie z.B. im Bereich der künstlichen Intelligenz oder der Bioinformatik. </w:t>
+      </w:r>
+      <w:sdt>
+        <w:sdtPr>
+          <w:id w:val="-1431271415"/>
+          <w:citation/>
+        </w:sdtPr>
+        <w:sdtContent>
+          <w:r>
+            <w:fldChar w:fldCharType="begin"/>
+          </w:r>
+          <w:r>
+            <w:rPr>
+              <w:lang w:val="en-US"/>
+            </w:rPr>
+            <w:instrText xml:space="preserve"> CITATION Ior \l 1033 </w:instrText>
+          </w:r>
+          <w:r>
+            <w:fldChar w:fldCharType="separate"/>
+          </w:r>
+          <w:r>
+            <w:rPr>
+              <w:noProof/>
+              <w:lang w:val="en-US"/>
+            </w:rPr>
+            <w:t>(Iordanov 2010)</w:t>
+          </w:r>
+          <w:r>
+            <w:fldChar w:fldCharType="end"/>
+          </w:r>
+        </w:sdtContent>
+      </w:sdt>
+    </w:p>
+    <w:p>
+      <w:pPr>
+        <w:pStyle w:val="berschrift2"/>
+        <w:rPr>
+          <w:lang w:val="en-US"/>
+        </w:rPr>
+      </w:pPr>
+      <w:r>
+        <w:rPr>
+          <w:lang w:val="en-US"/>
+        </w:rPr>
+        <w:t>Graph Database Filtering Using Decision Trees</w:t>
+      </w:r>
+    </w:p>
+    <w:p>
+      <w:r>
+        <w:t xml:space="preserve">Graphen sind generell ein sehr mächtiges Werkzeug, um strukturierte Daten abzubilden, haben jedoch eine hohe Verarbeitungskomplexität. </w:t>
+      </w:r>
+      <w:r>
+        <w:t xml:space="preserve">Bei der Mustererkennung ist es oft erforderlich eine unbekannte Probe gegen eine Datenbank aus sog. Musterkandidaten zu vergleichen. Bei diesem Prozess spielt jedoch die Datenbankgröße als Faktor in die Komplexität eine zusätzliche Rolle. Die Autoren präsentieren aus diesem Grund einen Ansatz basierend auf </w:t>
+      </w:r>
+      <w:proofErr w:type="spellStart"/>
+      <w:r>
+        <w:t>Machine</w:t>
+      </w:r>
+      <w:proofErr w:type="spellEnd"/>
+      <w:r>
+        <w:t xml:space="preserve"> </w:t>
+      </w:r>
+      <w:proofErr w:type="spellStart"/>
+      <w:r>
+        <w:t>learning</w:t>
+      </w:r>
+      <w:proofErr w:type="spellEnd"/>
+      <w:r>
+        <w:t>, um diesen Faktor zu reduzieren. Basierend auf den Eigenschaftsvektoren des Graphen erstellt die Methode einen Entscheidungsbaum, der die Datenbank</w:t>
+      </w:r>
+      <w:r>
+        <w:t xml:space="preserve"> indexiert. </w:t>
+      </w:r>
+      <w:sdt>
+        <w:sdtPr>
+          <w:id w:val="-1166319262"/>
+          <w:citation/>
+        </w:sdtPr>
+        <w:sdtContent>
+          <w:r>
+            <w:fldChar w:fldCharType="begin"/>
+          </w:r>
+          <w:r>
+            <w:rPr>
+              <w:lang w:val="en-US"/>
+            </w:rPr>
+            <w:instrText xml:space="preserve"> CITATION Irn04 \l 1033 </w:instrText>
+          </w:r>
+          <w:r>
+            <w:fldChar w:fldCharType="separate"/>
+          </w:r>
+          <w:r>
+            <w:rPr>
+              <w:noProof/>
+              <w:lang w:val="en-US"/>
+            </w:rPr>
+            <w:t>(Irniger and Bunke 2004)</w:t>
+          </w:r>
+          <w:r>
+            <w:fldChar w:fldCharType="end"/>
+          </w:r>
+        </w:sdtContent>
+      </w:sdt>
+    </w:p>
+    <w:p>
+      <w:r>
+        <w:br w:type="page"/>
+      </w:r>
+    </w:p>
+    <w:p>
       <w:bookmarkStart w:id="0" w:name="_GoBack"/>
       <w:bookmarkEnd w:id="0"/>
     </w:p>
+    <w:p>
+      <w:pPr>
+        <w:jc w:val="left"/>
+      </w:pPr>
+      <w:r>
+        <w:br w:type="page"/>
+      </w:r>
+    </w:p>
+    <w:sdt>
+      <w:sdtPr>
+        <w:rPr>
+          <w:lang w:val="de-DE"/>
+        </w:rPr>
+        <w:id w:val="1994758368"/>
+        <w:docPartObj>
+          <w:docPartGallery w:val="Bibliographies"/>
+          <w:docPartUnique/>
+        </w:docPartObj>
+      </w:sdtPr>
+      <w:sdtEndPr>
+        <w:rPr>
+          <w:rFonts w:asciiTheme="minorHAnsi" w:eastAsiaTheme="minorHAnsi" w:hAnsiTheme="minorHAnsi" w:cstheme="minorBidi"/>
+          <w:b w:val="0"/>
+          <w:bCs w:val="0"/>
+          <w:color w:val="auto"/>
+          <w:sz w:val="22"/>
+          <w:szCs w:val="22"/>
+          <w:lang w:val="de-AT"/>
+        </w:rPr>
+      </w:sdtEndPr>
+      <w:sdtContent>
+        <w:p>
+          <w:pPr>
+            <w:pStyle w:val="berschrift1"/>
+          </w:pPr>
+          <w:r>
+            <w:rPr>
+              <w:lang w:val="de-DE"/>
+            </w:rPr>
+            <w:t>Literaturverzeichnis</w:t>
+          </w:r>
+        </w:p>
+        <w:sdt>
+          <w:sdtPr>
+            <w:id w:val="111145805"/>
+            <w:bibliography/>
+          </w:sdtPr>
+          <w:sdtContent>
+            <w:p>
+              <w:pPr>
+                <w:pStyle w:val="Literaturverzeichnis"/>
+                <w:ind w:left="720" w:hanging="720"/>
+                <w:rPr>
+                  <w:noProof/>
+                  <w:lang w:val="en-US"/>
+                </w:rPr>
+              </w:pPr>
+              <w:r>
+                <w:fldChar w:fldCharType="begin"/>
+              </w:r>
+              <w:r>
+                <w:instrText>BIBLIOGRAPHY</w:instrText>
+              </w:r>
+              <w:r>
+                <w:fldChar w:fldCharType="separate"/>
+              </w:r>
+              <w:r>
+                <w:rPr>
+                  <w:noProof/>
+                  <w:lang w:val="de-DE"/>
+                </w:rPr>
+                <w:t xml:space="preserve">Angles, Renzo, und Claudio Gutierrez. </w:t>
+              </w:r>
+              <w:r>
+                <w:rPr>
+                  <w:noProof/>
+                </w:rPr>
+                <w:t xml:space="preserve">„Survey of Graph Database Models.“ </w:t>
+              </w:r>
+              <w:r>
+                <w:rPr>
+                  <w:i/>
+                  <w:iCs/>
+                  <w:noProof/>
+                </w:rPr>
+                <w:t>Tech</w:t>
+              </w:r>
+              <w:r>
+                <w:rPr>
+                  <w:i/>
+                  <w:iCs/>
+                  <w:noProof/>
+                  <w:lang w:val="en-US"/>
+                </w:rPr>
+                <w:t>nical Report TR/DCC-2005-10.</w:t>
+              </w:r>
+              <w:r>
+                <w:rPr>
+                  <w:noProof/>
+                  <w:lang w:val="en-US"/>
+                </w:rPr>
+                <w:t xml:space="preserve"> Oktober 2010.</w:t>
+              </w:r>
+            </w:p>
+            <w:p>
+              <w:pPr>
+                <w:pStyle w:val="Literaturverzeichnis"/>
+                <w:ind w:left="720" w:hanging="720"/>
+                <w:rPr>
+                  <w:noProof/>
+                  <w:lang w:val="en-US"/>
+                </w:rPr>
+              </w:pPr>
+              <w:r>
+                <w:rPr>
+                  <w:noProof/>
+                  <w:lang w:val="en-US"/>
+                </w:rPr>
+                <w:t xml:space="preserve">Bogers, Toine. </w:t>
+              </w:r>
+              <w:r>
+                <w:rPr>
+                  <w:i/>
+                  <w:iCs/>
+                  <w:noProof/>
+                  <w:lang w:val="en-US"/>
+                </w:rPr>
+                <w:t>Movie Recommendation using Random Walks over the Contextual Graph.</w:t>
+              </w:r>
+              <w:r>
+                <w:rPr>
+                  <w:noProof/>
+                  <w:lang w:val="en-US"/>
+                </w:rPr>
+                <w:t xml:space="preserve"> Kopenhagen, 2010.</w:t>
+              </w:r>
+            </w:p>
+            <w:p>
+              <w:pPr>
+                <w:pStyle w:val="Literaturverzeichnis"/>
+                <w:ind w:left="720" w:hanging="720"/>
+                <w:rPr>
+                  <w:noProof/>
+                  <w:lang w:val="de-DE"/>
+                </w:rPr>
+              </w:pPr>
+              <w:r>
+                <w:rPr>
+                  <w:noProof/>
+                  <w:lang w:val="en-US"/>
+                </w:rPr>
+                <w:t xml:space="preserve">He, Huahai, und Ambuj K. Singh. </w:t>
+              </w:r>
+              <w:r>
+                <w:rPr>
+                  <w:i/>
+                  <w:iCs/>
+                  <w:noProof/>
+                  <w:lang w:val="en-US"/>
+                </w:rPr>
+                <w:t>Closure-Tree: An Index Structure for Graph Queries.</w:t>
+              </w:r>
+              <w:r>
+                <w:rPr>
+                  <w:noProof/>
+                  <w:lang w:val="en-US"/>
+                </w:rPr>
+                <w:t xml:space="preserve"> </w:t>
+              </w:r>
+              <w:r>
+                <w:rPr>
+                  <w:noProof/>
+                  <w:lang w:val="de-DE"/>
+                </w:rPr>
+                <w:t>Herausgeber: IEEE. Santa Barbara, 2006.</w:t>
+              </w:r>
+            </w:p>
+            <w:p>
+              <w:pPr>
+                <w:pStyle w:val="Literaturverzeichnis"/>
+                <w:ind w:left="720" w:hanging="720"/>
+                <w:rPr>
+                  <w:noProof/>
+                  <w:lang w:val="en-US"/>
+                </w:rPr>
+              </w:pPr>
+              <w:r>
+                <w:rPr>
+                  <w:noProof/>
+                  <w:lang w:val="de-DE"/>
+                </w:rPr>
+                <w:t xml:space="preserve">Huang, Zan, Wingyan Chung, und Hsinchun Chen. </w:t>
+              </w:r>
+              <w:r>
+                <w:rPr>
+                  <w:i/>
+                  <w:iCs/>
+                  <w:noProof/>
+                  <w:lang w:val="en-US"/>
+                </w:rPr>
+                <w:t>A Graph Model for E-Commerce Recommender Systems.</w:t>
+              </w:r>
+              <w:r>
+                <w:rPr>
+                  <w:noProof/>
+                  <w:lang w:val="en-US"/>
+                </w:rPr>
+                <w:t xml:space="preserve"> Herausgeber: Wiley Periodics. Tucson, 13. August 2003.</w:t>
+              </w:r>
+            </w:p>
+            <w:p>
+              <w:pPr>
+                <w:pStyle w:val="Literaturverzeichnis"/>
+                <w:ind w:left="720" w:hanging="720"/>
+                <w:rPr>
+                  <w:noProof/>
+                  <w:lang w:val="en-US"/>
+                </w:rPr>
+              </w:pPr>
+              <w:r>
+                <w:rPr>
+                  <w:noProof/>
+                  <w:lang w:val="en-US"/>
+                </w:rPr>
+                <w:t xml:space="preserve">Iordanov, Boris. </w:t>
+              </w:r>
+              <w:r>
+                <w:rPr>
+                  <w:i/>
+                  <w:iCs/>
+                  <w:noProof/>
+                  <w:lang w:val="en-US"/>
+                </w:rPr>
+                <w:t>HyperGraphDB: A Generalized Graph Database.</w:t>
+              </w:r>
+              <w:r>
+                <w:rPr>
+                  <w:noProof/>
+                  <w:lang w:val="en-US"/>
+                </w:rPr>
+                <w:t xml:space="preserve"> 2010.</w:t>
+              </w:r>
+            </w:p>
+            <w:p>
+              <w:pPr>
+                <w:pStyle w:val="Literaturverzeichnis"/>
+                <w:ind w:left="720" w:hanging="720"/>
+                <w:rPr>
+                  <w:noProof/>
+                  <w:lang w:val="de-DE"/>
+                </w:rPr>
+              </w:pPr>
+              <w:r>
+                <w:rPr>
+                  <w:noProof/>
+                  <w:lang w:val="en-US"/>
+                </w:rPr>
+                <w:t xml:space="preserve">Irniger, Chritophe, und Horst Bunke. </w:t>
+              </w:r>
+              <w:r>
+                <w:rPr>
+                  <w:i/>
+                  <w:iCs/>
+                  <w:noProof/>
+                  <w:lang w:val="en-US"/>
+                </w:rPr>
+                <w:t>Graph Database Filtering Using Decision Trees.</w:t>
+              </w:r>
+              <w:r>
+                <w:rPr>
+                  <w:noProof/>
+                  <w:lang w:val="en-US"/>
+                </w:rPr>
+                <w:t xml:space="preserve"> </w:t>
+              </w:r>
+              <w:r>
+                <w:rPr>
+                  <w:noProof/>
+                  <w:lang w:val="de-DE"/>
+                </w:rPr>
+                <w:t>Herausgeber: IEEE. Bern, 2004.</w:t>
+              </w:r>
+            </w:p>
+            <w:p>
+              <w:pPr>
+                <w:pStyle w:val="Literaturverzeichnis"/>
+                <w:ind w:left="720" w:hanging="720"/>
+                <w:rPr>
+                  <w:noProof/>
+                  <w:lang w:val="en-US"/>
+                </w:rPr>
+              </w:pPr>
+              <w:r>
+                <w:rPr>
+                  <w:noProof/>
+                  <w:lang w:val="de-DE"/>
+                </w:rPr>
+                <w:t xml:space="preserve">Kaplan, Ian L., Ghaleb M. Abdulla, S. Terry Brugger, und Scott R. Kohn. </w:t>
+              </w:r>
+              <w:r>
+                <w:rPr>
+                  <w:noProof/>
+                  <w:lang w:val="en-US"/>
+                </w:rPr>
+                <w:t xml:space="preserve">„Implementing Graph Pattern Queries on a Relational Database.“ </w:t>
+              </w:r>
+              <w:r>
+                <w:rPr>
+                  <w:i/>
+                  <w:iCs/>
+                  <w:noProof/>
+                  <w:lang w:val="en-US"/>
+                </w:rPr>
+                <w:t>LLNL technical report LLNL-TR-400310.</w:t>
+              </w:r>
+              <w:r>
+                <w:rPr>
+                  <w:noProof/>
+                  <w:lang w:val="en-US"/>
+                </w:rPr>
+                <w:t xml:space="preserve"> Livermore, 8. Januar 2008.</w:t>
+              </w:r>
+            </w:p>
+            <w:p>
+              <w:pPr>
+                <w:pStyle w:val="Literaturverzeichnis"/>
+                <w:ind w:left="720" w:hanging="720"/>
+                <w:rPr>
+                  <w:noProof/>
+                  <w:lang w:val="en-US"/>
+                </w:rPr>
+              </w:pPr>
+              <w:r>
+                <w:rPr>
+                  <w:noProof/>
+                  <w:lang w:val="en-US"/>
+                </w:rPr>
+                <w:t xml:space="preserve">Rodriguez, Marko A., und Peter Neubauer. </w:t>
+              </w:r>
+              <w:r>
+                <w:rPr>
+                  <w:i/>
+                  <w:iCs/>
+                  <w:noProof/>
+                  <w:lang w:val="en-US"/>
+                </w:rPr>
+                <w:t>The Graph Traversal Pattern.</w:t>
+              </w:r>
+              <w:r>
+                <w:rPr>
+                  <w:noProof/>
+                  <w:lang w:val="en-US"/>
+                </w:rPr>
+                <w:t xml:space="preserve"> 2011.</w:t>
+              </w:r>
+            </w:p>
+            <w:p>
+              <w:pPr>
+                <w:pStyle w:val="Literaturverzeichnis"/>
+                <w:ind w:left="720" w:hanging="720"/>
+                <w:rPr>
+                  <w:noProof/>
+                  <w:lang w:val="en-US"/>
+                </w:rPr>
+              </w:pPr>
+              <w:r>
+                <w:rPr>
+                  <w:noProof/>
+                  <w:lang w:val="en-US"/>
+                </w:rPr>
+                <w:t xml:space="preserve">Silvescu, Adrian, Doina Caragea, und Anna Atramenov. </w:t>
+              </w:r>
+              <w:r>
+                <w:rPr>
+                  <w:i/>
+                  <w:iCs/>
+                  <w:noProof/>
+                  <w:lang w:val="en-US"/>
+                </w:rPr>
+                <w:t>Graph Databases.</w:t>
+              </w:r>
+              <w:r>
+                <w:rPr>
+                  <w:noProof/>
+                  <w:lang w:val="en-US"/>
+                </w:rPr>
+                <w:t xml:space="preserve"> Herausgeber: Iowa State University. Ames, Iowa, Mai 2002.</w:t>
+              </w:r>
+            </w:p>
+            <w:p>
+              <w:pPr>
+                <w:pStyle w:val="Literaturverzeichnis"/>
+                <w:ind w:left="720" w:hanging="720"/>
+                <w:rPr>
+                  <w:noProof/>
+                  <w:lang w:val="de-DE"/>
+                </w:rPr>
+              </w:pPr>
+              <w:r>
+                <w:rPr>
+                  <w:noProof/>
+                  <w:lang w:val="en-US"/>
+                </w:rPr>
+                <w:t xml:space="preserve">Vicknair, Chad, Michael Macias, Zhendong Zhao, Xiaofei Nan, Yixin Chen, und Dawn Wilkins. </w:t>
+              </w:r>
+              <w:r>
+                <w:rPr>
+                  <w:i/>
+                  <w:iCs/>
+                  <w:noProof/>
+                  <w:lang w:val="en-US"/>
+                </w:rPr>
+                <w:t>A Comparison of a Graph Database and a Relational Database.</w:t>
+              </w:r>
+              <w:r>
+                <w:rPr>
+                  <w:noProof/>
+                  <w:lang w:val="en-US"/>
+                </w:rPr>
+                <w:t xml:space="preserve"> </w:t>
+              </w:r>
+              <w:r>
+                <w:rPr>
+                  <w:noProof/>
+                  <w:lang w:val="de-DE"/>
+                </w:rPr>
+                <w:t>Herausgeber: ACM. Oxford, April 2010.</w:t>
+              </w:r>
+            </w:p>
+            <w:p>
+              <w:r>
+                <w:rPr>
+                  <w:b/>
+                  <w:bCs/>
+                </w:rPr>
+                <w:fldChar w:fldCharType="end"/>
+              </w:r>
+            </w:p>
+          </w:sdtContent>
+        </w:sdt>
+      </w:sdtContent>
+    </w:sdt>
+    <w:p/>
     <w:sectPr>
       <w:headerReference w:type="default" r:id="rId8"/>
       <w:footerReference w:type="default" r:id="rId9"/>
@@ -189,7 +1157,7 @@
         <w:noProof/>
         <w:lang w:val="de-DE"/>
       </w:rPr>
-      <w:t>1</w:t>
+      <w:t>4</w:t>
     </w:r>
     <w:r>
       <w:fldChar w:fldCharType="end"/>
@@ -197,14 +1165,27 @@
     <w:r>
       <w:t>/</w:t>
     </w:r>
-    <w:fldSimple w:instr=" NUMPAGES   \* MERGEFORMAT ">
-      <w:r>
-        <w:rPr>
-          <w:noProof/>
-        </w:rPr>
-        <w:t>1</w:t>
-      </w:r>
-    </w:fldSimple>
+    <w:r>
+      <w:fldChar w:fldCharType="begin"/>
+    </w:r>
+    <w:r>
+      <w:instrText xml:space="preserve"> NUMPAGES   \* MERGEFORMAT </w:instrText>
+    </w:r>
+    <w:r>
+      <w:fldChar w:fldCharType="separate"/>
+    </w:r>
+    <w:r>
+      <w:rPr>
+        <w:noProof/>
+      </w:rPr>
+      <w:t>4</w:t>
+    </w:r>
+    <w:r>
+      <w:rPr>
+        <w:noProof/>
+      </w:rPr>
+      <w:fldChar w:fldCharType="end"/>
+    </w:r>
   </w:p>
 </w:ftr>
 </file>
@@ -250,19 +1231,7 @@
           <w:rPr>
             <w:rStyle w:val="Hyperlink"/>
           </w:rPr>
-          <w:t>http://nos</w:t>
-        </w:r>
-        <w:r>
-          <w:rPr>
-            <w:rStyle w:val="Hyperlink"/>
-          </w:rPr>
-          <w:t>q</w:t>
-        </w:r>
-        <w:r>
-          <w:rPr>
-            <w:rStyle w:val="Hyperlink"/>
-          </w:rPr>
-          <w:t>l-database.org/</w:t>
+          <w:t>http://nosql-database.org/</w:t>
         </w:r>
       </w:hyperlink>
     </w:p>
@@ -823,6 +1792,14 @@
       <w:u w:val="single"/>
     </w:rPr>
   </w:style>
+  <w:style w:type="paragraph" w:styleId="Literaturverzeichnis">
+    <w:name w:val="Bibliography"/>
+    <w:basedOn w:val="Standard"/>
+    <w:next w:val="Standard"/>
+    <w:uiPriority w:val="37"/>
+    <w:unhideWhenUsed/>
+    <w:rsid w:val="0085254F"/>
+  </w:style>
 </w:styles>
 </file>
 
@@ -1307,6 +2284,14 @@
       <w:color w:val="800080" w:themeColor="followedHyperlink"/>
       <w:u w:val="single"/>
     </w:rPr>
+  </w:style>
+  <w:style w:type="paragraph" w:styleId="Literaturverzeichnis">
+    <w:name w:val="Bibliography"/>
+    <w:basedOn w:val="Standard"/>
+    <w:next w:val="Standard"/>
+    <w:uiPriority w:val="37"/>
+    <w:unhideWhenUsed/>
+    <w:rsid w:val="0085254F"/>
   </w:style>
 </w:styles>
 </file>
@@ -1625,7 +2610,7 @@
     <b:MonthAccessed>März</b:MonthAccessed>
     <b:DayAccessed>29</b:DayAccessed>
     <b:URL>http://citeseerx.ist.psu.edu/viewdoc/download?doi=10.1.1.110.1072&amp;rep=rep1&amp;type=pdf</b:URL>
-    <b:RefOrder>1</b:RefOrder>
+    <b:RefOrder>2</b:RefOrder>
   </b:Source>
   <b:Source>
     <b:Tag>Ior</b:Tag>
@@ -1644,7 +2629,7 @@
     <b:URL>http://216.95.210.198/documents/hypergraphdb.pdf</b:URL>
     <b:Title>HyperGraphDB: A Generalized Graph Database</b:Title>
     <b:Year>2010</b:Year>
-    <b:RefOrder>2</b:RefOrder>
+    <b:RefOrder>6</b:RefOrder>
   </b:Source>
   <b:Source>
     <b:Tag>Vic10</b:Tag>
@@ -1730,7 +2715,7 @@
     <b:Month>August</b:Month>
     <b:Day>13</b:Day>
     <b:CountryRegion>USA</b:CountryRegion>
-    <b:RefOrder>4</b:RefOrder>
+    <b:RefOrder>8</b:RefOrder>
   </b:Source>
   <b:Source>
     <b:Tag>Irn04</b:Tag>
@@ -1761,7 +2746,7 @@
     <b:City>Bern</b:City>
     <b:Year>2004</b:Year>
     <b:CountryRegion>Schweiz</b:CountryRegion>
-    <b:RefOrder>5</b:RefOrder>
+    <b:RefOrder>7</b:RefOrder>
   </b:Source>
   <b:Source>
     <b:Tag>Bog10</b:Tag>
@@ -1781,7 +2766,7 @@
     <b:City>Kopenhagen</b:City>
     <b:Year>2010</b:Year>
     <b:CountryRegion>Dänemark</b:CountryRegion>
-    <b:RefOrder>6</b:RefOrder>
+    <b:RefOrder>9</b:RefOrder>
   </b:Source>
   <b:Source>
     <b:Tag>HeH06</b:Tag>
@@ -1813,7 +2798,7 @@
     <b:City>Santa Barbara</b:City>
     <b:Year>2006</b:Year>
     <b:CountryRegion>USA</b:CountryRegion>
-    <b:RefOrder>7</b:RefOrder>
+    <b:RefOrder>10</b:RefOrder>
   </b:Source>
   <b:Source>
     <b:Tag>Kap08</b:Tag>
@@ -1852,7 +2837,7 @@
     <b:Day>8</b:Day>
     <b:PublicationTitle>LLNL technical report LLNL-TR-400310</b:PublicationTitle>
     <b:CountryRegion>USA</b:CountryRegion>
-    <b:RefOrder>8</b:RefOrder>
+    <b:RefOrder>5</b:RefOrder>
   </b:Source>
   <b:Source>
     <b:Tag>Rod11</b:Tag>
@@ -1875,13 +2860,52 @@
     </b:Author>
     <b:Title>The Graph Traversal Pattern</b:Title>
     <b:Year>2011</b:Year>
-    <b:RefOrder>9</b:RefOrder>
+    <b:RefOrder>4</b:RefOrder>
+  </b:Source>
+  <b:Source>
+    <b:Tag>Sil02</b:Tag>
+    <b:SourceType>ElectronicSource</b:SourceType>
+    <b:Guid>{FAC77B7D-AB20-4D0C-8FC8-EEEC7181D455}</b:Guid>
+    <b:Author>
+      <b:Author>
+        <b:NameList>
+          <b:Person>
+            <b:Last>Silvescu</b:Last>
+            <b:First>Adrian</b:First>
+          </b:Person>
+          <b:Person>
+            <b:Last>Caragea</b:Last>
+            <b:First>Doina</b:First>
+          </b:Person>
+          <b:Person>
+            <b:Last>Atramenov</b:Last>
+            <b:First>Anna</b:First>
+          </b:Person>
+        </b:NameList>
+      </b:Author>
+      <b:Editor>
+        <b:NameList>
+          <b:Person>
+            <b:Last>University</b:Last>
+            <b:First>Iowa</b:First>
+            <b:Middle>State</b:Middle>
+          </b:Person>
+        </b:NameList>
+      </b:Editor>
+    </b:Author>
+    <b:Title>Graph Databases</b:Title>
+    <b:City>Ames</b:City>
+    <b:Year>2002</b:Year>
+    <b:Month>Mai</b:Month>
+    <b:StateProvince>Iowa</b:StateProvince>
+    <b:CountryRegion>USA</b:CountryRegion>
+    <b:RefOrder>1</b:RefOrder>
   </b:Source>
 </b:Sources>
 </file>
 
 <file path=customXml/itemProps1.xml><?xml version="1.0" encoding="utf-8"?>
-<ds:datastoreItem xmlns:ds="http://schemas.openxmlformats.org/officeDocument/2006/customXml" ds:itemID="{8D59A028-5BFA-4940-A0BE-3C6511E24B92}">
+<ds:datastoreItem xmlns:ds="http://schemas.openxmlformats.org/officeDocument/2006/customXml" ds:itemID="{E18EEFE7-347A-43C6-8C16-264E0C6738F0}">
   <ds:schemaRefs>
     <ds:schemaRef ds:uri="http://schemas.openxmlformats.org/officeDocument/2006/bibliography"/>
   </ds:schemaRefs>

</xml_diff>